<commit_message>
Update docs and plans
</commit_message>
<xml_diff>
--- a/1 - R710 setup.docx
+++ b/1 - R710 setup.docx
@@ -779,7 +779,7 @@
         <w:t>Work through document</w:t>
       </w:r>
       <w:r>
-        <w:t>2</w:t>
+        <w:t>s</w:t>
       </w:r>
       <w:r>
         <w:t>:</w:t>
@@ -856,8 +856,6 @@
       <w:r>
         <w:br/>
       </w:r>
-      <w:bookmarkStart w:id="0" w:name="_GoBack"/>
-      <w:bookmarkEnd w:id="0"/>
       <w:r>
         <w:tab/>
       </w:r>
@@ -865,22 +863,10 @@
         <w:rPr>
           <w:b/>
         </w:rPr>
-        <w:t xml:space="preserve">4 - R710 </w:t>
-      </w:r>
-      <w:proofErr w:type="spellStart"/>
-      <w:r>
-        <w:rPr>
-          <w:b/>
-        </w:rPr>
-        <w:t>Proxmox</w:t>
-      </w:r>
-      <w:proofErr w:type="spellEnd"/>
-      <w:r>
-        <w:rPr>
-          <w:b/>
-        </w:rPr>
-        <w:t xml:space="preserve"> Usage</w:t>
-      </w:r>
+        <w:t>and so on …</w:t>
+      </w:r>
+      <w:bookmarkStart w:id="0" w:name="_GoBack"/>
+      <w:bookmarkEnd w:id="0"/>
     </w:p>
     <w:sectPr>
       <w:pgSz w:w="11906" w:h="16838"/>

</xml_diff>